<commit_message>
Question 3 and 4
</commit_message>
<xml_diff>
--- a/Question 3 and 4.docx
+++ b/Question 3 and 4.docx
@@ -9,15 +9,979 @@
     </w:p>
     <w:p/>
     <w:p>
+      <w:pPr>
+        <w:rPr>
+          <w:b/>
+          <w:bCs/>
+        </w:rPr>
+      </w:pPr>
       <w:r>
+        <w:rPr>
+          <w:b/>
+          <w:bCs/>
+        </w:rPr>
+        <w:t>Solution</w:t>
+      </w:r>
+    </w:p>
+    <w:p>
+      <w:pPr>
+        <w:rPr>
+          <w:b/>
+          <w:bCs/>
+        </w:rPr>
+      </w:pPr>
+    </w:p>
+    <w:p>
+      <w:pPr>
+        <w:pStyle w:val="ListParagraph"/>
+        <w:numPr>
+          <w:ilvl w:val="0"/>
+          <w:numId w:val="2"/>
+        </w:numPr>
+      </w:pPr>
+      <w:r>
+        <w:t xml:space="preserve">Array = </w:t>
+      </w:r>
+      <w:proofErr w:type="gramStart"/>
+      <w:r>
+        <w:t>{ 1</w:t>
+      </w:r>
+      <w:proofErr w:type="gramEnd"/>
+      <w:r>
+        <w:t>,2,3,4,5}, search value = 2</w:t>
+      </w:r>
+    </w:p>
+    <w:p/>
+    <w:p>
+      <w:pPr>
+        <w:pStyle w:val="ListParagraph"/>
+        <w:numPr>
+          <w:ilvl w:val="0"/>
+          <w:numId w:val="2"/>
+        </w:numPr>
+      </w:pPr>
+      <w:r>
+        <w:t>1-2-3-4-5-6-7-9-10-5-6-7-9-11-5-6-7-8-5-12</w:t>
+      </w:r>
+    </w:p>
+    <w:p>
+      <w:pPr>
+        <w:pStyle w:val="ListParagraph"/>
+      </w:pPr>
+    </w:p>
+    <w:p>
+      <w:pPr>
+        <w:pStyle w:val="ListParagraph"/>
+        <w:numPr>
+          <w:ilvl w:val="0"/>
+          <w:numId w:val="2"/>
+        </w:numPr>
+      </w:pPr>
+    </w:p>
+    <w:p>
+      <w:pPr>
+        <w:pStyle w:val="ListParagraph"/>
+      </w:pPr>
+    </w:p>
+    <w:p>
+      <w:pPr>
+        <w:pStyle w:val="ListParagraph"/>
+      </w:pPr>
+      <w:r>
+        <w:rPr>
+          <w:noProof/>
+        </w:rPr>
+        <w:drawing>
+          <wp:inline distT="0" distB="0" distL="0" distR="0" wp14:anchorId="6E7C5B8A" wp14:editId="1D8B411B">
+            <wp:extent cx="4331674" cy="4274288"/>
+            <wp:effectExtent l="0" t="0" r="0" b="5715"/>
+            <wp:docPr id="1" name="Picture 1"/>
+            <wp:cNvGraphicFramePr>
+              <a:graphicFrameLocks xmlns:a="http://schemas.openxmlformats.org/drawingml/2006/main" noChangeAspect="1"/>
+            </wp:cNvGraphicFramePr>
+            <a:graphic xmlns:a="http://schemas.openxmlformats.org/drawingml/2006/main">
+              <a:graphicData uri="http://schemas.openxmlformats.org/drawingml/2006/picture">
+                <pic:pic xmlns:pic="http://schemas.openxmlformats.org/drawingml/2006/picture">
+                  <pic:nvPicPr>
+                    <pic:cNvPr id="1" name="Picture 1"/>
+                    <pic:cNvPicPr/>
+                  </pic:nvPicPr>
+                  <pic:blipFill>
+                    <a:blip r:embed="rId5" cstate="print">
+                      <a:extLst>
+                        <a:ext uri="{28A0092B-C50C-407E-A947-70E740481C1C}">
+                          <a14:useLocalDpi xmlns:a14="http://schemas.microsoft.com/office/drawing/2010/main" val="0"/>
+                        </a:ext>
+                      </a:extLst>
+                    </a:blip>
+                    <a:stretch>
+                      <a:fillRect/>
+                    </a:stretch>
+                  </pic:blipFill>
+                  <pic:spPr>
+                    <a:xfrm>
+                      <a:off x="0" y="0"/>
+                      <a:ext cx="4360723" cy="4302952"/>
+                    </a:xfrm>
+                    <a:prstGeom prst="rect">
+                      <a:avLst/>
+                    </a:prstGeom>
+                  </pic:spPr>
+                </pic:pic>
+              </a:graphicData>
+            </a:graphic>
+          </wp:inline>
+        </w:drawing>
+      </w:r>
+    </w:p>
+    <w:p>
+      <w:pPr>
+        <w:pStyle w:val="ListParagraph"/>
+      </w:pPr>
+    </w:p>
+    <w:p>
+      <w:pPr>
+        <w:pStyle w:val="ListParagraph"/>
+        <w:numPr>
+          <w:ilvl w:val="0"/>
+          <w:numId w:val="2"/>
+        </w:numPr>
+      </w:pPr>
+      <w:r>
+        <w:t>e = 14, n = 12, p = 1</w:t>
+      </w:r>
+    </w:p>
+    <w:p>
+      <w:pPr>
+        <w:pStyle w:val="ListParagraph"/>
+      </w:pPr>
+    </w:p>
+    <w:p>
+      <w:pPr>
+        <w:pStyle w:val="ListParagraph"/>
+      </w:pPr>
+      <w:r>
+        <w:t xml:space="preserve">V(G) = </w:t>
+      </w:r>
+      <w:proofErr w:type="spellStart"/>
+      <w:r>
+        <w:t>e-n+p</w:t>
+      </w:r>
+      <w:proofErr w:type="spellEnd"/>
+      <w:r>
+        <w:t xml:space="preserve"> = 14 – 12 + 1 = 3</w:t>
+      </w:r>
+    </w:p>
+    <w:p>
+      <w:pPr>
+        <w:pStyle w:val="ListParagraph"/>
+      </w:pPr>
+    </w:p>
+    <w:p>
+      <w:pPr>
+        <w:pStyle w:val="ListParagraph"/>
+      </w:pPr>
+      <w:r>
+        <w:t>CV(G) = V(G) + 1 = 3 + 1 = 4</w:t>
+      </w:r>
+    </w:p>
+    <w:p>
+      <w:pPr>
+        <w:pStyle w:val="ListParagraph"/>
+      </w:pPr>
+    </w:p>
+    <w:p>
+      <w:pPr>
+        <w:pStyle w:val="ListParagraph"/>
+      </w:pPr>
+      <w:r>
+        <w:t xml:space="preserve">S = </w:t>
+      </w:r>
+      <w:proofErr w:type="gramStart"/>
+      <w:r>
+        <w:t>{ 1</w:t>
+      </w:r>
+      <w:proofErr w:type="gramEnd"/>
+      <w:r>
+        <w:t>-2-3-4-5-12, 5-6-7-8-5, 7-9-</w:t>
+      </w:r>
+      <w:r>
+        <w:t>10-5, 9-11-5 }</w:t>
+      </w:r>
+    </w:p>
+    <w:p>
+      <w:pPr>
+        <w:pStyle w:val="ListParagraph"/>
+      </w:pPr>
+    </w:p>
+    <w:p/>
+    <w:p/>
+    <w:p>
+      <w:r>
+        <w:lastRenderedPageBreak/>
         <w:t>Question 4:</w:t>
       </w:r>
     </w:p>
+    <w:p/>
     <w:p>
+      <w:pPr>
+        <w:rPr>
+          <w:b/>
+          <w:bCs/>
+        </w:rPr>
+      </w:pPr>
       <w:r>
-        <w:t>Nm,</w:t>
+        <w:rPr>
+          <w:b/>
+          <w:bCs/>
+        </w:rPr>
+        <w:t>UNIT TEST</w:t>
       </w:r>
     </w:p>
+    <w:p>
+      <w:pPr>
+        <w:rPr>
+          <w:b/>
+          <w:bCs/>
+        </w:rPr>
+      </w:pPr>
+    </w:p>
+    <w:tbl>
+      <w:tblPr>
+        <w:tblStyle w:val="TableGrid"/>
+        <w:tblW w:w="0" w:type="auto"/>
+        <w:tblLook w:val="04A0" w:firstRow="1" w:lastRow="0" w:firstColumn="1" w:lastColumn="0" w:noHBand="0" w:noVBand="1"/>
+      </w:tblPr>
+      <w:tblGrid>
+        <w:gridCol w:w="4675"/>
+        <w:gridCol w:w="4675"/>
+      </w:tblGrid>
+      <w:tr>
+        <w:tc>
+          <w:tcPr>
+            <w:tcW w:w="4675" w:type="dxa"/>
+          </w:tcPr>
+          <w:p>
+            <w:r>
+              <w:t>Section</w:t>
+            </w:r>
+          </w:p>
+        </w:tc>
+        <w:tc>
+          <w:tcPr>
+            <w:tcW w:w="4675" w:type="dxa"/>
+          </w:tcPr>
+          <w:p>
+            <w:r>
+              <w:t>Description</w:t>
+            </w:r>
+          </w:p>
+        </w:tc>
+      </w:tr>
+      <w:tr>
+        <w:tc>
+          <w:tcPr>
+            <w:tcW w:w="4675" w:type="dxa"/>
+          </w:tcPr>
+          <w:p>
+            <w:r>
+              <w:t>Test Scenario ID</w:t>
+            </w:r>
+          </w:p>
+        </w:tc>
+        <w:tc>
+          <w:tcPr>
+            <w:tcW w:w="4675" w:type="dxa"/>
+          </w:tcPr>
+          <w:p>
+            <w:r>
+              <w:t>TS1</w:t>
+            </w:r>
+          </w:p>
+        </w:tc>
+      </w:tr>
+      <w:tr>
+        <w:tc>
+          <w:tcPr>
+            <w:tcW w:w="4675" w:type="dxa"/>
+          </w:tcPr>
+          <w:p>
+            <w:r>
+              <w:t>Test Scenario</w:t>
+            </w:r>
+          </w:p>
+        </w:tc>
+        <w:tc>
+          <w:tcPr>
+            <w:tcW w:w="4675" w:type="dxa"/>
+          </w:tcPr>
+          <w:p>
+            <w:r>
+              <w:t>Log In</w:t>
+            </w:r>
+          </w:p>
+        </w:tc>
+      </w:tr>
+      <w:tr>
+        <w:tc>
+          <w:tcPr>
+            <w:tcW w:w="4675" w:type="dxa"/>
+          </w:tcPr>
+          <w:p>
+            <w:r>
+              <w:t>Test Case ID</w:t>
+            </w:r>
+          </w:p>
+        </w:tc>
+        <w:tc>
+          <w:tcPr>
+            <w:tcW w:w="4675" w:type="dxa"/>
+          </w:tcPr>
+          <w:p>
+            <w:r>
+              <w:t>TC1</w:t>
+            </w:r>
+          </w:p>
+        </w:tc>
+      </w:tr>
+      <w:tr>
+        <w:tc>
+          <w:tcPr>
+            <w:tcW w:w="4675" w:type="dxa"/>
+          </w:tcPr>
+          <w:p>
+            <w:r>
+              <w:t>Test Case</w:t>
+            </w:r>
+          </w:p>
+        </w:tc>
+        <w:tc>
+          <w:tcPr>
+            <w:tcW w:w="4675" w:type="dxa"/>
+          </w:tcPr>
+          <w:p>
+            <w:r>
+              <w:t>Verify Username</w:t>
+            </w:r>
+          </w:p>
+        </w:tc>
+      </w:tr>
+      <w:tr>
+        <w:tc>
+          <w:tcPr>
+            <w:tcW w:w="4675" w:type="dxa"/>
+          </w:tcPr>
+          <w:p>
+            <w:r>
+              <w:t>Pre-Condition</w:t>
+            </w:r>
+          </w:p>
+        </w:tc>
+        <w:tc>
+          <w:tcPr>
+            <w:tcW w:w="4675" w:type="dxa"/>
+          </w:tcPr>
+          <w:p>
+            <w:r>
+              <w:t>Login page is up and running</w:t>
+            </w:r>
+          </w:p>
+        </w:tc>
+      </w:tr>
+      <w:tr>
+        <w:tc>
+          <w:tcPr>
+            <w:tcW w:w="4675" w:type="dxa"/>
+          </w:tcPr>
+          <w:p>
+            <w:r>
+              <w:t>Instructions (Steps)</w:t>
+            </w:r>
+          </w:p>
+        </w:tc>
+        <w:tc>
+          <w:tcPr>
+            <w:tcW w:w="4675" w:type="dxa"/>
+          </w:tcPr>
+          <w:p>
+            <w:pPr>
+              <w:pStyle w:val="ListParagraph"/>
+              <w:numPr>
+                <w:ilvl w:val="0"/>
+                <w:numId w:val="3"/>
+              </w:numPr>
+            </w:pPr>
+            <w:r>
+              <w:t>User goes to the login page</w:t>
+            </w:r>
+          </w:p>
+          <w:p>
+            <w:pPr>
+              <w:pStyle w:val="ListParagraph"/>
+              <w:numPr>
+                <w:ilvl w:val="0"/>
+                <w:numId w:val="3"/>
+              </w:numPr>
+            </w:pPr>
+            <w:r>
+              <w:t>User gives username = “Archana”</w:t>
+            </w:r>
+          </w:p>
+          <w:p>
+            <w:pPr>
+              <w:pStyle w:val="ListParagraph"/>
+              <w:numPr>
+                <w:ilvl w:val="0"/>
+                <w:numId w:val="3"/>
+              </w:numPr>
+            </w:pPr>
+            <w:r>
+              <w:t>User gives password = “”</w:t>
+            </w:r>
+          </w:p>
+          <w:p>
+            <w:pPr>
+              <w:pStyle w:val="ListParagraph"/>
+              <w:numPr>
+                <w:ilvl w:val="0"/>
+                <w:numId w:val="3"/>
+              </w:numPr>
+            </w:pPr>
+            <w:r>
+              <w:t>User clicks on the login button</w:t>
+            </w:r>
+          </w:p>
+        </w:tc>
+      </w:tr>
+      <w:tr>
+        <w:tc>
+          <w:tcPr>
+            <w:tcW w:w="4675" w:type="dxa"/>
+          </w:tcPr>
+          <w:p>
+            <w:r>
+              <w:t>Expected output</w:t>
+            </w:r>
+          </w:p>
+        </w:tc>
+        <w:tc>
+          <w:tcPr>
+            <w:tcW w:w="4675" w:type="dxa"/>
+          </w:tcPr>
+          <w:p>
+            <w:r>
+              <w:t xml:space="preserve">The system displays </w:t>
+            </w:r>
+            <w:proofErr w:type="gramStart"/>
+            <w:r>
+              <w:t>“ Please</w:t>
+            </w:r>
+            <w:proofErr w:type="gramEnd"/>
+            <w:r>
+              <w:t xml:space="preserve"> enter your password”</w:t>
+            </w:r>
+          </w:p>
+        </w:tc>
+      </w:tr>
+    </w:tbl>
+    <w:p/>
+    <w:tbl>
+      <w:tblPr>
+        <w:tblStyle w:val="TableGrid"/>
+        <w:tblW w:w="0" w:type="auto"/>
+        <w:tblLook w:val="04A0" w:firstRow="1" w:lastRow="0" w:firstColumn="1" w:lastColumn="0" w:noHBand="0" w:noVBand="1"/>
+      </w:tblPr>
+      <w:tblGrid>
+        <w:gridCol w:w="4675"/>
+        <w:gridCol w:w="4675"/>
+      </w:tblGrid>
+      <w:tr>
+        <w:tc>
+          <w:tcPr>
+            <w:tcW w:w="4675" w:type="dxa"/>
+          </w:tcPr>
+          <w:p>
+            <w:r>
+              <w:t>Section</w:t>
+            </w:r>
+          </w:p>
+        </w:tc>
+        <w:tc>
+          <w:tcPr>
+            <w:tcW w:w="4675" w:type="dxa"/>
+          </w:tcPr>
+          <w:p>
+            <w:r>
+              <w:t>Description</w:t>
+            </w:r>
+          </w:p>
+        </w:tc>
+      </w:tr>
+      <w:tr>
+        <w:tc>
+          <w:tcPr>
+            <w:tcW w:w="4675" w:type="dxa"/>
+          </w:tcPr>
+          <w:p>
+            <w:r>
+              <w:t>Test Scenario ID</w:t>
+            </w:r>
+          </w:p>
+        </w:tc>
+        <w:tc>
+          <w:tcPr>
+            <w:tcW w:w="4675" w:type="dxa"/>
+          </w:tcPr>
+          <w:p>
+            <w:r>
+              <w:t>TS1</w:t>
+            </w:r>
+          </w:p>
+        </w:tc>
+      </w:tr>
+      <w:tr>
+        <w:tc>
+          <w:tcPr>
+            <w:tcW w:w="4675" w:type="dxa"/>
+          </w:tcPr>
+          <w:p>
+            <w:r>
+              <w:t>Test Scenario</w:t>
+            </w:r>
+          </w:p>
+        </w:tc>
+        <w:tc>
+          <w:tcPr>
+            <w:tcW w:w="4675" w:type="dxa"/>
+          </w:tcPr>
+          <w:p>
+            <w:r>
+              <w:t>Log In</w:t>
+            </w:r>
+          </w:p>
+        </w:tc>
+      </w:tr>
+      <w:tr>
+        <w:tc>
+          <w:tcPr>
+            <w:tcW w:w="4675" w:type="dxa"/>
+          </w:tcPr>
+          <w:p>
+            <w:r>
+              <w:t>Test Case ID</w:t>
+            </w:r>
+          </w:p>
+        </w:tc>
+        <w:tc>
+          <w:tcPr>
+            <w:tcW w:w="4675" w:type="dxa"/>
+          </w:tcPr>
+          <w:p>
+            <w:r>
+              <w:t>TC</w:t>
+            </w:r>
+            <w:r>
+              <w:t>2</w:t>
+            </w:r>
+          </w:p>
+        </w:tc>
+      </w:tr>
+      <w:tr>
+        <w:tc>
+          <w:tcPr>
+            <w:tcW w:w="4675" w:type="dxa"/>
+          </w:tcPr>
+          <w:p>
+            <w:r>
+              <w:t>Test Case</w:t>
+            </w:r>
+          </w:p>
+        </w:tc>
+        <w:tc>
+          <w:tcPr>
+            <w:tcW w:w="4675" w:type="dxa"/>
+          </w:tcPr>
+          <w:p>
+            <w:r>
+              <w:t>Verify Username</w:t>
+            </w:r>
+          </w:p>
+        </w:tc>
+      </w:tr>
+      <w:tr>
+        <w:tc>
+          <w:tcPr>
+            <w:tcW w:w="4675" w:type="dxa"/>
+          </w:tcPr>
+          <w:p>
+            <w:r>
+              <w:t>Pre-Condition</w:t>
+            </w:r>
+          </w:p>
+        </w:tc>
+        <w:tc>
+          <w:tcPr>
+            <w:tcW w:w="4675" w:type="dxa"/>
+          </w:tcPr>
+          <w:p>
+            <w:r>
+              <w:t>Login page is up and running</w:t>
+            </w:r>
+          </w:p>
+        </w:tc>
+      </w:tr>
+      <w:tr>
+        <w:tc>
+          <w:tcPr>
+            <w:tcW w:w="4675" w:type="dxa"/>
+          </w:tcPr>
+          <w:p>
+            <w:r>
+              <w:t>Instructions (Steps)</w:t>
+            </w:r>
+          </w:p>
+        </w:tc>
+        <w:tc>
+          <w:tcPr>
+            <w:tcW w:w="4675" w:type="dxa"/>
+          </w:tcPr>
+          <w:p>
+            <w:pPr>
+              <w:pStyle w:val="ListParagraph"/>
+              <w:numPr>
+                <w:ilvl w:val="0"/>
+                <w:numId w:val="4"/>
+              </w:numPr>
+            </w:pPr>
+            <w:r>
+              <w:t>User goes to the login page</w:t>
+            </w:r>
+          </w:p>
+          <w:p>
+            <w:pPr>
+              <w:pStyle w:val="ListParagraph"/>
+              <w:numPr>
+                <w:ilvl w:val="0"/>
+                <w:numId w:val="4"/>
+              </w:numPr>
+            </w:pPr>
+            <w:r>
+              <w:t>User gives username = “”</w:t>
+            </w:r>
+          </w:p>
+          <w:p>
+            <w:pPr>
+              <w:pStyle w:val="ListParagraph"/>
+              <w:numPr>
+                <w:ilvl w:val="0"/>
+                <w:numId w:val="4"/>
+              </w:numPr>
+            </w:pPr>
+            <w:r>
+              <w:t>User gives password = “</w:t>
+            </w:r>
+            <w:r>
+              <w:t>123</w:t>
+            </w:r>
+            <w:r>
+              <w:t>”</w:t>
+            </w:r>
+          </w:p>
+          <w:p>
+            <w:pPr>
+              <w:pStyle w:val="ListParagraph"/>
+              <w:numPr>
+                <w:ilvl w:val="0"/>
+                <w:numId w:val="4"/>
+              </w:numPr>
+            </w:pPr>
+            <w:r>
+              <w:t>User clicks on the login button</w:t>
+            </w:r>
+          </w:p>
+        </w:tc>
+      </w:tr>
+      <w:tr>
+        <w:tc>
+          <w:tcPr>
+            <w:tcW w:w="4675" w:type="dxa"/>
+          </w:tcPr>
+          <w:p>
+            <w:r>
+              <w:t>Expected output</w:t>
+            </w:r>
+          </w:p>
+        </w:tc>
+        <w:tc>
+          <w:tcPr>
+            <w:tcW w:w="4675" w:type="dxa"/>
+          </w:tcPr>
+          <w:p>
+            <w:r>
+              <w:t xml:space="preserve">The system displays </w:t>
+            </w:r>
+            <w:proofErr w:type="gramStart"/>
+            <w:r>
+              <w:t>“ Please</w:t>
+            </w:r>
+            <w:proofErr w:type="gramEnd"/>
+            <w:r>
+              <w:t xml:space="preserve"> enter your </w:t>
+            </w:r>
+            <w:r>
+              <w:t>username</w:t>
+            </w:r>
+            <w:r>
+              <w:t>”</w:t>
+            </w:r>
+          </w:p>
+        </w:tc>
+      </w:tr>
+    </w:tbl>
+    <w:p/>
+    <w:p/>
+    <w:p/>
+    <w:tbl>
+      <w:tblPr>
+        <w:tblStyle w:val="TableGrid"/>
+        <w:tblW w:w="0" w:type="auto"/>
+        <w:tblLook w:val="04A0" w:firstRow="1" w:lastRow="0" w:firstColumn="1" w:lastColumn="0" w:noHBand="0" w:noVBand="1"/>
+      </w:tblPr>
+      <w:tblGrid>
+        <w:gridCol w:w="4675"/>
+        <w:gridCol w:w="4675"/>
+      </w:tblGrid>
+      <w:tr>
+        <w:tc>
+          <w:tcPr>
+            <w:tcW w:w="4675" w:type="dxa"/>
+          </w:tcPr>
+          <w:p>
+            <w:r>
+              <w:t>Section</w:t>
+            </w:r>
+          </w:p>
+        </w:tc>
+        <w:tc>
+          <w:tcPr>
+            <w:tcW w:w="4675" w:type="dxa"/>
+          </w:tcPr>
+          <w:p>
+            <w:r>
+              <w:t>Description</w:t>
+            </w:r>
+          </w:p>
+        </w:tc>
+      </w:tr>
+      <w:tr>
+        <w:tc>
+          <w:tcPr>
+            <w:tcW w:w="4675" w:type="dxa"/>
+          </w:tcPr>
+          <w:p>
+            <w:r>
+              <w:t>Test Scenario ID</w:t>
+            </w:r>
+          </w:p>
+        </w:tc>
+        <w:tc>
+          <w:tcPr>
+            <w:tcW w:w="4675" w:type="dxa"/>
+          </w:tcPr>
+          <w:p>
+            <w:r>
+              <w:t>TS1</w:t>
+            </w:r>
+          </w:p>
+        </w:tc>
+      </w:tr>
+      <w:tr>
+        <w:tc>
+          <w:tcPr>
+            <w:tcW w:w="4675" w:type="dxa"/>
+          </w:tcPr>
+          <w:p>
+            <w:r>
+              <w:t>Test Scenario</w:t>
+            </w:r>
+          </w:p>
+        </w:tc>
+        <w:tc>
+          <w:tcPr>
+            <w:tcW w:w="4675" w:type="dxa"/>
+          </w:tcPr>
+          <w:p>
+            <w:r>
+              <w:t>Log In</w:t>
+            </w:r>
+          </w:p>
+        </w:tc>
+      </w:tr>
+      <w:tr>
+        <w:tc>
+          <w:tcPr>
+            <w:tcW w:w="4675" w:type="dxa"/>
+          </w:tcPr>
+          <w:p>
+            <w:r>
+              <w:t>Test Case ID</w:t>
+            </w:r>
+          </w:p>
+        </w:tc>
+        <w:tc>
+          <w:tcPr>
+            <w:tcW w:w="4675" w:type="dxa"/>
+          </w:tcPr>
+          <w:p>
+            <w:r>
+              <w:t>TC2</w:t>
+            </w:r>
+          </w:p>
+        </w:tc>
+      </w:tr>
+      <w:tr>
+        <w:tc>
+          <w:tcPr>
+            <w:tcW w:w="4675" w:type="dxa"/>
+          </w:tcPr>
+          <w:p>
+            <w:r>
+              <w:t>Test Case</w:t>
+            </w:r>
+          </w:p>
+        </w:tc>
+        <w:tc>
+          <w:tcPr>
+            <w:tcW w:w="4675" w:type="dxa"/>
+          </w:tcPr>
+          <w:p>
+            <w:r>
+              <w:t>Verify Username</w:t>
+            </w:r>
+          </w:p>
+        </w:tc>
+      </w:tr>
+      <w:tr>
+        <w:tc>
+          <w:tcPr>
+            <w:tcW w:w="4675" w:type="dxa"/>
+          </w:tcPr>
+          <w:p>
+            <w:r>
+              <w:t>Pre-Condition</w:t>
+            </w:r>
+          </w:p>
+        </w:tc>
+        <w:tc>
+          <w:tcPr>
+            <w:tcW w:w="4675" w:type="dxa"/>
+          </w:tcPr>
+          <w:p>
+            <w:r>
+              <w:t>Login page is up and running</w:t>
+            </w:r>
+          </w:p>
+        </w:tc>
+      </w:tr>
+      <w:tr>
+        <w:tc>
+          <w:tcPr>
+            <w:tcW w:w="4675" w:type="dxa"/>
+          </w:tcPr>
+          <w:p>
+            <w:r>
+              <w:t>Instructions (Steps)</w:t>
+            </w:r>
+          </w:p>
+        </w:tc>
+        <w:tc>
+          <w:tcPr>
+            <w:tcW w:w="4675" w:type="dxa"/>
+          </w:tcPr>
+          <w:p>
+            <w:pPr>
+              <w:pStyle w:val="ListParagraph"/>
+              <w:numPr>
+                <w:ilvl w:val="0"/>
+                <w:numId w:val="5"/>
+              </w:numPr>
+            </w:pPr>
+            <w:r>
+              <w:t>User goes to the login page</w:t>
+            </w:r>
+          </w:p>
+          <w:p>
+            <w:pPr>
+              <w:pStyle w:val="ListParagraph"/>
+              <w:numPr>
+                <w:ilvl w:val="0"/>
+                <w:numId w:val="5"/>
+              </w:numPr>
+            </w:pPr>
+            <w:r>
+              <w:t>User gives username = “</w:t>
+            </w:r>
+            <w:r>
+              <w:t>Archana</w:t>
+            </w:r>
+            <w:r>
+              <w:t>”</w:t>
+            </w:r>
+          </w:p>
+          <w:p>
+            <w:pPr>
+              <w:pStyle w:val="ListParagraph"/>
+              <w:numPr>
+                <w:ilvl w:val="0"/>
+                <w:numId w:val="5"/>
+              </w:numPr>
+            </w:pPr>
+            <w:r>
+              <w:t>User gives password = “”</w:t>
+            </w:r>
+          </w:p>
+          <w:p>
+            <w:pPr>
+              <w:pStyle w:val="ListParagraph"/>
+              <w:numPr>
+                <w:ilvl w:val="0"/>
+                <w:numId w:val="5"/>
+              </w:numPr>
+            </w:pPr>
+            <w:r>
+              <w:t>User clicks on the login button</w:t>
+            </w:r>
+          </w:p>
+        </w:tc>
+      </w:tr>
+      <w:tr>
+        <w:tc>
+          <w:tcPr>
+            <w:tcW w:w="4675" w:type="dxa"/>
+          </w:tcPr>
+          <w:p>
+            <w:r>
+              <w:lastRenderedPageBreak/>
+              <w:t>Expected output</w:t>
+            </w:r>
+          </w:p>
+        </w:tc>
+        <w:tc>
+          <w:tcPr>
+            <w:tcW w:w="4675" w:type="dxa"/>
+          </w:tcPr>
+          <w:p>
+            <w:r>
+              <w:t xml:space="preserve">The system displays “ Please </w:t>
+            </w:r>
+            <w:r>
+              <w:t>enter your password”</w:t>
+            </w:r>
+          </w:p>
+        </w:tc>
+      </w:tr>
+    </w:tbl>
+    <w:p/>
     <w:sectPr>
       <w:pgSz w:w="12240" w:h="15840"/>
       <w:pgMar w:top="1440" w:right="1440" w:bottom="1440" w:left="1440" w:header="720" w:footer="720" w:gutter="0"/>
@@ -26,6 +990,471 @@
     </w:sectPr>
   </w:body>
 </w:document>
+</file>
+
+<file path=word/numbering.xml><?xml version="1.0" encoding="utf-8"?>
+<w:numbering xmlns:wpc="http://schemas.microsoft.com/office/word/2010/wordprocessingCanvas" xmlns:cx="http://schemas.microsoft.com/office/drawing/2014/chartex" xmlns:cx1="http://schemas.microsoft.com/office/drawing/2015/9/8/chartex" xmlns:cx2="http://schemas.microsoft.com/office/drawing/2015/10/21/chartex" xmlns:cx3="http://schemas.microsoft.com/office/drawing/2016/5/9/chartex" xmlns:cx4="http://schemas.microsoft.com/office/drawing/2016/5/10/chartex" xmlns:cx5="http://schemas.microsoft.com/office/drawing/2016/5/11/chartex" xmlns:cx6="http://schemas.microsoft.com/office/drawing/2016/5/12/chartex" xmlns:cx7="http://schemas.microsoft.com/office/drawing/2016/5/13/chartex" xmlns:cx8="http://schemas.microsoft.com/office/drawing/2016/5/14/chartex" xmlns:mc="http://schemas.openxmlformats.org/markup-compatibility/2006" xmlns:aink="http://schemas.microsoft.com/office/drawing/2016/ink" xmlns:am3d="http://schemas.microsoft.com/office/drawing/2017/model3d" xmlns:o="urn:schemas-microsoft-com:office:office" xmlns:oel="http://schemas.microsoft.com/office/2019/extlst" xmlns:r="http://schemas.openxmlformats.org/officeDocument/2006/relationships" xmlns:m="http://schemas.openxmlformats.org/officeDocument/2006/math" xmlns:v="urn:schemas-microsoft-com:vml" xmlns:wp14="http://schemas.microsoft.com/office/word/2010/wordprocessingDrawing" xmlns:wp="http://schemas.openxmlformats.org/drawingml/2006/wordprocessingDrawing" xmlns:w10="urn:schemas-microsoft-com:office:word" xmlns:w="http://schemas.openxmlformats.org/wordprocessingml/2006/main" xmlns:w14="http://schemas.microsoft.com/office/word/2010/wordml" xmlns:w15="http://schemas.microsoft.com/office/word/2012/wordml" xmlns:w16cex="http://schemas.microsoft.com/office/word/2018/wordml/cex" xmlns:w16cid="http://schemas.microsoft.com/office/word/2016/wordml/cid" xmlns:w16="http://schemas.microsoft.com/office/word/2018/wordml" xmlns:w16sdtdh="http://schemas.microsoft.com/office/word/2020/wordml/sdtdatahash" xmlns:w16se="http://schemas.microsoft.com/office/word/2015/wordml/symex" xmlns:wpg="http://schemas.microsoft.com/office/word/2010/wordprocessingGroup" xmlns:wpi="http://schemas.microsoft.com/office/word/2010/wordprocessingInk" xmlns:wne="http://schemas.microsoft.com/office/word/2006/wordml" xmlns:wps="http://schemas.microsoft.com/office/word/2010/wordprocessingShape" mc:Ignorable="w14 w15 w16se w16cid w16 w16cex w16sdtdh wp14">
+  <w:abstractNum w:abstractNumId="0" w15:restartNumberingAfterBreak="0">
+    <w:nsid w:val="39B76A15"/>
+    <w:multiLevelType w:val="hybridMultilevel"/>
+    <w:tmpl w:val="A67C5AD4"/>
+    <w:lvl w:ilvl="0" w:tplc="04090019">
+      <w:start w:val="1"/>
+      <w:numFmt w:val="lowerLetter"/>
+      <w:lvlText w:val="%1."/>
+      <w:lvlJc w:val="left"/>
+      <w:pPr>
+        <w:ind w:left="720" w:hanging="360"/>
+      </w:pPr>
+      <w:rPr>
+        <w:rFonts w:hint="default"/>
+      </w:rPr>
+    </w:lvl>
+    <w:lvl w:ilvl="1" w:tplc="04090019" w:tentative="1">
+      <w:start w:val="1"/>
+      <w:numFmt w:val="lowerLetter"/>
+      <w:lvlText w:val="%2."/>
+      <w:lvlJc w:val="left"/>
+      <w:pPr>
+        <w:ind w:left="1440" w:hanging="360"/>
+      </w:pPr>
+    </w:lvl>
+    <w:lvl w:ilvl="2" w:tplc="0409001B" w:tentative="1">
+      <w:start w:val="1"/>
+      <w:numFmt w:val="lowerRoman"/>
+      <w:lvlText w:val="%3."/>
+      <w:lvlJc w:val="right"/>
+      <w:pPr>
+        <w:ind w:left="2160" w:hanging="180"/>
+      </w:pPr>
+    </w:lvl>
+    <w:lvl w:ilvl="3" w:tplc="0409000F" w:tentative="1">
+      <w:start w:val="1"/>
+      <w:numFmt w:val="decimal"/>
+      <w:lvlText w:val="%4."/>
+      <w:lvlJc w:val="left"/>
+      <w:pPr>
+        <w:ind w:left="2880" w:hanging="360"/>
+      </w:pPr>
+    </w:lvl>
+    <w:lvl w:ilvl="4" w:tplc="04090019" w:tentative="1">
+      <w:start w:val="1"/>
+      <w:numFmt w:val="lowerLetter"/>
+      <w:lvlText w:val="%5."/>
+      <w:lvlJc w:val="left"/>
+      <w:pPr>
+        <w:ind w:left="3600" w:hanging="360"/>
+      </w:pPr>
+    </w:lvl>
+    <w:lvl w:ilvl="5" w:tplc="0409001B" w:tentative="1">
+      <w:start w:val="1"/>
+      <w:numFmt w:val="lowerRoman"/>
+      <w:lvlText w:val="%6."/>
+      <w:lvlJc w:val="right"/>
+      <w:pPr>
+        <w:ind w:left="4320" w:hanging="180"/>
+      </w:pPr>
+    </w:lvl>
+    <w:lvl w:ilvl="6" w:tplc="0409000F" w:tentative="1">
+      <w:start w:val="1"/>
+      <w:numFmt w:val="decimal"/>
+      <w:lvlText w:val="%7."/>
+      <w:lvlJc w:val="left"/>
+      <w:pPr>
+        <w:ind w:left="5040" w:hanging="360"/>
+      </w:pPr>
+    </w:lvl>
+    <w:lvl w:ilvl="7" w:tplc="04090019" w:tentative="1">
+      <w:start w:val="1"/>
+      <w:numFmt w:val="lowerLetter"/>
+      <w:lvlText w:val="%8."/>
+      <w:lvlJc w:val="left"/>
+      <w:pPr>
+        <w:ind w:left="5760" w:hanging="360"/>
+      </w:pPr>
+    </w:lvl>
+    <w:lvl w:ilvl="8" w:tplc="0409001B" w:tentative="1">
+      <w:start w:val="1"/>
+      <w:numFmt w:val="lowerRoman"/>
+      <w:lvlText w:val="%9."/>
+      <w:lvlJc w:val="right"/>
+      <w:pPr>
+        <w:ind w:left="6480" w:hanging="180"/>
+      </w:pPr>
+    </w:lvl>
+  </w:abstractNum>
+  <w:abstractNum w:abstractNumId="1" w15:restartNumberingAfterBreak="0">
+    <w:nsid w:val="5A845145"/>
+    <w:multiLevelType w:val="hybridMultilevel"/>
+    <w:tmpl w:val="9B2206B4"/>
+    <w:lvl w:ilvl="0" w:tplc="FFFFFFFF">
+      <w:start w:val="1"/>
+      <w:numFmt w:val="decimal"/>
+      <w:lvlText w:val="%1."/>
+      <w:lvlJc w:val="left"/>
+      <w:pPr>
+        <w:ind w:left="720" w:hanging="360"/>
+      </w:pPr>
+      <w:rPr>
+        <w:rFonts w:hint="default"/>
+      </w:rPr>
+    </w:lvl>
+    <w:lvl w:ilvl="1" w:tplc="FFFFFFFF" w:tentative="1">
+      <w:start w:val="1"/>
+      <w:numFmt w:val="lowerLetter"/>
+      <w:lvlText w:val="%2."/>
+      <w:lvlJc w:val="left"/>
+      <w:pPr>
+        <w:ind w:left="1440" w:hanging="360"/>
+      </w:pPr>
+    </w:lvl>
+    <w:lvl w:ilvl="2" w:tplc="FFFFFFFF" w:tentative="1">
+      <w:start w:val="1"/>
+      <w:numFmt w:val="lowerRoman"/>
+      <w:lvlText w:val="%3."/>
+      <w:lvlJc w:val="right"/>
+      <w:pPr>
+        <w:ind w:left="2160" w:hanging="180"/>
+      </w:pPr>
+    </w:lvl>
+    <w:lvl w:ilvl="3" w:tplc="FFFFFFFF" w:tentative="1">
+      <w:start w:val="1"/>
+      <w:numFmt w:val="decimal"/>
+      <w:lvlText w:val="%4."/>
+      <w:lvlJc w:val="left"/>
+      <w:pPr>
+        <w:ind w:left="2880" w:hanging="360"/>
+      </w:pPr>
+    </w:lvl>
+    <w:lvl w:ilvl="4" w:tplc="FFFFFFFF" w:tentative="1">
+      <w:start w:val="1"/>
+      <w:numFmt w:val="lowerLetter"/>
+      <w:lvlText w:val="%5."/>
+      <w:lvlJc w:val="left"/>
+      <w:pPr>
+        <w:ind w:left="3600" w:hanging="360"/>
+      </w:pPr>
+    </w:lvl>
+    <w:lvl w:ilvl="5" w:tplc="FFFFFFFF" w:tentative="1">
+      <w:start w:val="1"/>
+      <w:numFmt w:val="lowerRoman"/>
+      <w:lvlText w:val="%6."/>
+      <w:lvlJc w:val="right"/>
+      <w:pPr>
+        <w:ind w:left="4320" w:hanging="180"/>
+      </w:pPr>
+    </w:lvl>
+    <w:lvl w:ilvl="6" w:tplc="FFFFFFFF" w:tentative="1">
+      <w:start w:val="1"/>
+      <w:numFmt w:val="decimal"/>
+      <w:lvlText w:val="%7."/>
+      <w:lvlJc w:val="left"/>
+      <w:pPr>
+        <w:ind w:left="5040" w:hanging="360"/>
+      </w:pPr>
+    </w:lvl>
+    <w:lvl w:ilvl="7" w:tplc="FFFFFFFF" w:tentative="1">
+      <w:start w:val="1"/>
+      <w:numFmt w:val="lowerLetter"/>
+      <w:lvlText w:val="%8."/>
+      <w:lvlJc w:val="left"/>
+      <w:pPr>
+        <w:ind w:left="5760" w:hanging="360"/>
+      </w:pPr>
+    </w:lvl>
+    <w:lvl w:ilvl="8" w:tplc="FFFFFFFF" w:tentative="1">
+      <w:start w:val="1"/>
+      <w:numFmt w:val="lowerRoman"/>
+      <w:lvlText w:val="%9."/>
+      <w:lvlJc w:val="right"/>
+      <w:pPr>
+        <w:ind w:left="6480" w:hanging="180"/>
+      </w:pPr>
+    </w:lvl>
+  </w:abstractNum>
+  <w:abstractNum w:abstractNumId="2" w15:restartNumberingAfterBreak="0">
+    <w:nsid w:val="6C431F1D"/>
+    <w:multiLevelType w:val="hybridMultilevel"/>
+    <w:tmpl w:val="9B2206B4"/>
+    <w:lvl w:ilvl="0" w:tplc="0409000F">
+      <w:start w:val="1"/>
+      <w:numFmt w:val="decimal"/>
+      <w:lvlText w:val="%1."/>
+      <w:lvlJc w:val="left"/>
+      <w:pPr>
+        <w:ind w:left="720" w:hanging="360"/>
+      </w:pPr>
+      <w:rPr>
+        <w:rFonts w:hint="default"/>
+      </w:rPr>
+    </w:lvl>
+    <w:lvl w:ilvl="1" w:tplc="04090019" w:tentative="1">
+      <w:start w:val="1"/>
+      <w:numFmt w:val="lowerLetter"/>
+      <w:lvlText w:val="%2."/>
+      <w:lvlJc w:val="left"/>
+      <w:pPr>
+        <w:ind w:left="1440" w:hanging="360"/>
+      </w:pPr>
+    </w:lvl>
+    <w:lvl w:ilvl="2" w:tplc="0409001B" w:tentative="1">
+      <w:start w:val="1"/>
+      <w:numFmt w:val="lowerRoman"/>
+      <w:lvlText w:val="%3."/>
+      <w:lvlJc w:val="right"/>
+      <w:pPr>
+        <w:ind w:left="2160" w:hanging="180"/>
+      </w:pPr>
+    </w:lvl>
+    <w:lvl w:ilvl="3" w:tplc="0409000F" w:tentative="1">
+      <w:start w:val="1"/>
+      <w:numFmt w:val="decimal"/>
+      <w:lvlText w:val="%4."/>
+      <w:lvlJc w:val="left"/>
+      <w:pPr>
+        <w:ind w:left="2880" w:hanging="360"/>
+      </w:pPr>
+    </w:lvl>
+    <w:lvl w:ilvl="4" w:tplc="04090019" w:tentative="1">
+      <w:start w:val="1"/>
+      <w:numFmt w:val="lowerLetter"/>
+      <w:lvlText w:val="%5."/>
+      <w:lvlJc w:val="left"/>
+      <w:pPr>
+        <w:ind w:left="3600" w:hanging="360"/>
+      </w:pPr>
+    </w:lvl>
+    <w:lvl w:ilvl="5" w:tplc="0409001B" w:tentative="1">
+      <w:start w:val="1"/>
+      <w:numFmt w:val="lowerRoman"/>
+      <w:lvlText w:val="%6."/>
+      <w:lvlJc w:val="right"/>
+      <w:pPr>
+        <w:ind w:left="4320" w:hanging="180"/>
+      </w:pPr>
+    </w:lvl>
+    <w:lvl w:ilvl="6" w:tplc="0409000F" w:tentative="1">
+      <w:start w:val="1"/>
+      <w:numFmt w:val="decimal"/>
+      <w:lvlText w:val="%7."/>
+      <w:lvlJc w:val="left"/>
+      <w:pPr>
+        <w:ind w:left="5040" w:hanging="360"/>
+      </w:pPr>
+    </w:lvl>
+    <w:lvl w:ilvl="7" w:tplc="04090019" w:tentative="1">
+      <w:start w:val="1"/>
+      <w:numFmt w:val="lowerLetter"/>
+      <w:lvlText w:val="%8."/>
+      <w:lvlJc w:val="left"/>
+      <w:pPr>
+        <w:ind w:left="5760" w:hanging="360"/>
+      </w:pPr>
+    </w:lvl>
+    <w:lvl w:ilvl="8" w:tplc="0409001B" w:tentative="1">
+      <w:start w:val="1"/>
+      <w:numFmt w:val="lowerRoman"/>
+      <w:lvlText w:val="%9."/>
+      <w:lvlJc w:val="right"/>
+      <w:pPr>
+        <w:ind w:left="6480" w:hanging="180"/>
+      </w:pPr>
+    </w:lvl>
+  </w:abstractNum>
+  <w:abstractNum w:abstractNumId="3" w15:restartNumberingAfterBreak="0">
+    <w:nsid w:val="79B9055E"/>
+    <w:multiLevelType w:val="hybridMultilevel"/>
+    <w:tmpl w:val="9B2206B4"/>
+    <w:lvl w:ilvl="0" w:tplc="FFFFFFFF">
+      <w:start w:val="1"/>
+      <w:numFmt w:val="decimal"/>
+      <w:lvlText w:val="%1."/>
+      <w:lvlJc w:val="left"/>
+      <w:pPr>
+        <w:ind w:left="720" w:hanging="360"/>
+      </w:pPr>
+      <w:rPr>
+        <w:rFonts w:hint="default"/>
+      </w:rPr>
+    </w:lvl>
+    <w:lvl w:ilvl="1" w:tplc="FFFFFFFF" w:tentative="1">
+      <w:start w:val="1"/>
+      <w:numFmt w:val="lowerLetter"/>
+      <w:lvlText w:val="%2."/>
+      <w:lvlJc w:val="left"/>
+      <w:pPr>
+        <w:ind w:left="1440" w:hanging="360"/>
+      </w:pPr>
+    </w:lvl>
+    <w:lvl w:ilvl="2" w:tplc="FFFFFFFF" w:tentative="1">
+      <w:start w:val="1"/>
+      <w:numFmt w:val="lowerRoman"/>
+      <w:lvlText w:val="%3."/>
+      <w:lvlJc w:val="right"/>
+      <w:pPr>
+        <w:ind w:left="2160" w:hanging="180"/>
+      </w:pPr>
+    </w:lvl>
+    <w:lvl w:ilvl="3" w:tplc="FFFFFFFF" w:tentative="1">
+      <w:start w:val="1"/>
+      <w:numFmt w:val="decimal"/>
+      <w:lvlText w:val="%4."/>
+      <w:lvlJc w:val="left"/>
+      <w:pPr>
+        <w:ind w:left="2880" w:hanging="360"/>
+      </w:pPr>
+    </w:lvl>
+    <w:lvl w:ilvl="4" w:tplc="FFFFFFFF" w:tentative="1">
+      <w:start w:val="1"/>
+      <w:numFmt w:val="lowerLetter"/>
+      <w:lvlText w:val="%5."/>
+      <w:lvlJc w:val="left"/>
+      <w:pPr>
+        <w:ind w:left="3600" w:hanging="360"/>
+      </w:pPr>
+    </w:lvl>
+    <w:lvl w:ilvl="5" w:tplc="FFFFFFFF" w:tentative="1">
+      <w:start w:val="1"/>
+      <w:numFmt w:val="lowerRoman"/>
+      <w:lvlText w:val="%6."/>
+      <w:lvlJc w:val="right"/>
+      <w:pPr>
+        <w:ind w:left="4320" w:hanging="180"/>
+      </w:pPr>
+    </w:lvl>
+    <w:lvl w:ilvl="6" w:tplc="FFFFFFFF" w:tentative="1">
+      <w:start w:val="1"/>
+      <w:numFmt w:val="decimal"/>
+      <w:lvlText w:val="%7."/>
+      <w:lvlJc w:val="left"/>
+      <w:pPr>
+        <w:ind w:left="5040" w:hanging="360"/>
+      </w:pPr>
+    </w:lvl>
+    <w:lvl w:ilvl="7" w:tplc="FFFFFFFF" w:tentative="1">
+      <w:start w:val="1"/>
+      <w:numFmt w:val="lowerLetter"/>
+      <w:lvlText w:val="%8."/>
+      <w:lvlJc w:val="left"/>
+      <w:pPr>
+        <w:ind w:left="5760" w:hanging="360"/>
+      </w:pPr>
+    </w:lvl>
+    <w:lvl w:ilvl="8" w:tplc="FFFFFFFF" w:tentative="1">
+      <w:start w:val="1"/>
+      <w:numFmt w:val="lowerRoman"/>
+      <w:lvlText w:val="%9."/>
+      <w:lvlJc w:val="right"/>
+      <w:pPr>
+        <w:ind w:left="6480" w:hanging="180"/>
+      </w:pPr>
+    </w:lvl>
+  </w:abstractNum>
+  <w:abstractNum w:abstractNumId="4" w15:restartNumberingAfterBreak="0">
+    <w:nsid w:val="7F0A7B1E"/>
+    <w:multiLevelType w:val="hybridMultilevel"/>
+    <w:tmpl w:val="E3860F28"/>
+    <w:lvl w:ilvl="0" w:tplc="04090019">
+      <w:start w:val="1"/>
+      <w:numFmt w:val="lowerLetter"/>
+      <w:lvlText w:val="%1."/>
+      <w:lvlJc w:val="left"/>
+      <w:pPr>
+        <w:ind w:left="720" w:hanging="360"/>
+      </w:pPr>
+      <w:rPr>
+        <w:rFonts w:hint="default"/>
+      </w:rPr>
+    </w:lvl>
+    <w:lvl w:ilvl="1" w:tplc="04090019" w:tentative="1">
+      <w:start w:val="1"/>
+      <w:numFmt w:val="lowerLetter"/>
+      <w:lvlText w:val="%2."/>
+      <w:lvlJc w:val="left"/>
+      <w:pPr>
+        <w:ind w:left="1440" w:hanging="360"/>
+      </w:pPr>
+    </w:lvl>
+    <w:lvl w:ilvl="2" w:tplc="0409001B" w:tentative="1">
+      <w:start w:val="1"/>
+      <w:numFmt w:val="lowerRoman"/>
+      <w:lvlText w:val="%3."/>
+      <w:lvlJc w:val="right"/>
+      <w:pPr>
+        <w:ind w:left="2160" w:hanging="180"/>
+      </w:pPr>
+    </w:lvl>
+    <w:lvl w:ilvl="3" w:tplc="0409000F" w:tentative="1">
+      <w:start w:val="1"/>
+      <w:numFmt w:val="decimal"/>
+      <w:lvlText w:val="%4."/>
+      <w:lvlJc w:val="left"/>
+      <w:pPr>
+        <w:ind w:left="2880" w:hanging="360"/>
+      </w:pPr>
+    </w:lvl>
+    <w:lvl w:ilvl="4" w:tplc="04090019" w:tentative="1">
+      <w:start w:val="1"/>
+      <w:numFmt w:val="lowerLetter"/>
+      <w:lvlText w:val="%5."/>
+      <w:lvlJc w:val="left"/>
+      <w:pPr>
+        <w:ind w:left="3600" w:hanging="360"/>
+      </w:pPr>
+    </w:lvl>
+    <w:lvl w:ilvl="5" w:tplc="0409001B" w:tentative="1">
+      <w:start w:val="1"/>
+      <w:numFmt w:val="lowerRoman"/>
+      <w:lvlText w:val="%6."/>
+      <w:lvlJc w:val="right"/>
+      <w:pPr>
+        <w:ind w:left="4320" w:hanging="180"/>
+      </w:pPr>
+    </w:lvl>
+    <w:lvl w:ilvl="6" w:tplc="0409000F" w:tentative="1">
+      <w:start w:val="1"/>
+      <w:numFmt w:val="decimal"/>
+      <w:lvlText w:val="%7."/>
+      <w:lvlJc w:val="left"/>
+      <w:pPr>
+        <w:ind w:left="5040" w:hanging="360"/>
+      </w:pPr>
+    </w:lvl>
+    <w:lvl w:ilvl="7" w:tplc="04090019" w:tentative="1">
+      <w:start w:val="1"/>
+      <w:numFmt w:val="lowerLetter"/>
+      <w:lvlText w:val="%8."/>
+      <w:lvlJc w:val="left"/>
+      <w:pPr>
+        <w:ind w:left="5760" w:hanging="360"/>
+      </w:pPr>
+    </w:lvl>
+    <w:lvl w:ilvl="8" w:tplc="0409001B" w:tentative="1">
+      <w:start w:val="1"/>
+      <w:numFmt w:val="lowerRoman"/>
+      <w:lvlText w:val="%9."/>
+      <w:lvlJc w:val="right"/>
+      <w:pPr>
+        <w:ind w:left="6480" w:hanging="180"/>
+      </w:pPr>
+    </w:lvl>
+  </w:abstractNum>
+  <w:num w:numId="1" w16cid:durableId="205071041">
+    <w:abstractNumId w:val="4"/>
+  </w:num>
+  <w:num w:numId="2" w16cid:durableId="1348404629">
+    <w:abstractNumId w:val="0"/>
+  </w:num>
+  <w:num w:numId="3" w16cid:durableId="1322276364">
+    <w:abstractNumId w:val="2"/>
+  </w:num>
+  <w:num w:numId="4" w16cid:durableId="136998673">
+    <w:abstractNumId w:val="3"/>
+  </w:num>
+  <w:num w:numId="5" w16cid:durableId="499931183">
+    <w:abstractNumId w:val="1"/>
+  </w:num>
+</w:numbering>
 </file>
 
 <file path=word/styles.xml><?xml version="1.0" encoding="utf-8"?>
@@ -450,6 +1879,33 @@
     <w:semiHidden/>
     <w:unhideWhenUsed/>
   </w:style>
+  <w:style w:type="paragraph" w:styleId="ListParagraph">
+    <w:name w:val="List Paragraph"/>
+    <w:basedOn w:val="Normal"/>
+    <w:uiPriority w:val="34"/>
+    <w:qFormat/>
+    <w:rsid w:val="003E3C0B"/>
+    <w:pPr>
+      <w:ind w:left="720"/>
+      <w:contextualSpacing/>
+    </w:pPr>
+  </w:style>
+  <w:style w:type="table" w:styleId="TableGrid">
+    <w:name w:val="Table Grid"/>
+    <w:basedOn w:val="TableNormal"/>
+    <w:uiPriority w:val="39"/>
+    <w:rsid w:val="005040E4"/>
+    <w:tblPr>
+      <w:tblBorders>
+        <w:top w:val="single" w:sz="4" w:space="0" w:color="auto"/>
+        <w:left w:val="single" w:sz="4" w:space="0" w:color="auto"/>
+        <w:bottom w:val="single" w:sz="4" w:space="0" w:color="auto"/>
+        <w:right w:val="single" w:sz="4" w:space="0" w:color="auto"/>
+        <w:insideH w:val="single" w:sz="4" w:space="0" w:color="auto"/>
+        <w:insideV w:val="single" w:sz="4" w:space="0" w:color="auto"/>
+      </w:tblBorders>
+    </w:tblPr>
+  </w:style>
 </w:styles>
 </file>
 

</xml_diff>